<commit_message>
update the experiment data in paperscript
</commit_message>
<xml_diff>
--- a/Code_lc/PRP 论文草稿.docx
+++ b/Code_lc/PRP 论文草稿.docx
@@ -67,23 +67,7 @@
           <w:rFonts w:ascii="宋体" w:eastAsia="宋体" w:hAnsi="宋体" w:cs="JetBrains Mono"/>
           <w:szCs w:val="21"/>
         </w:rPr>
-        <w:t>在交通领域，数据分析工作经常涉及到海量的半结构化或非结构化的数据，比如车辆行程信息、路网流量等等。这些数据的因变量不仅有着复杂的时空背景，同时往往数目巨大。传统的聚类分析在处理这种复杂的大数据问题上存在难度，但对于经典的概率统计模型和浅神经网络，聚类分析是数据预处理的必要步骤。同时，层数较浅的机器学习模型也很难达到期望的精度。因此，为了更好的捕捉数据间复杂的特征，就需要假设空间更大、复杂度更高的模型。深度学习算法应运而生。深度学习算法的核心是多个进行线性运算的隐藏层彼此相连，从而解决非线性问题。不同结构的隐藏层被用于提取数据蕴含的不同种类的信息。相较于浅神经网络，深度学习算法可以在对数据无任何事先了解的情况下提取出其中的特征。而对于</w:t>
-      </w:r>
-      <w:proofErr w:type="gramStart"/>
-      <w:r>
-        <w:rPr>
-          <w:rFonts w:ascii="宋体" w:eastAsia="宋体" w:hAnsi="宋体" w:cs="JetBrains Mono"/>
-          <w:szCs w:val="21"/>
-        </w:rPr>
-        <w:t>隐</w:t>
-      </w:r>
-      <w:proofErr w:type="gramEnd"/>
-      <w:r>
-        <w:rPr>
-          <w:rFonts w:ascii="宋体" w:eastAsia="宋体" w:hAnsi="宋体" w:cs="JetBrains Mono"/>
-          <w:szCs w:val="21"/>
-        </w:rPr>
-        <w:t>变量错综复杂的交通预测问题，深度学习对数据特征的敏感性吸引越来越多的研究使用它作为预测算法的核心而卷积神经网络（</w:t>
+        <w:t>在交通领域，数据分析工作经常涉及到海量的半结构化或非结构化的数据，比如车辆行程信息、路网流量等等。这些数据的因变量不仅有着复杂的时空背景，同时往往数目巨大。传统的聚类分析在处理这种复杂的大数据问题上存在难度，但对于经典的概率统计模型和浅神经网络，聚类分析是数据预处理的必要步骤。同时，层数较浅的机器学习模型也很难达到期望的精度。因此，为了更好的捕捉数据间复杂的特征，就需要假设空间更大、复杂度更高的模型。深度学习算法应运而生。深度学习算法的核心是多个进行线性运算的隐藏层彼此相连，从而解决非线性问题。不同结构的隐藏层被用于提取数据蕴含的不同种类的信息。相较于浅神经网络，深度学习算法可以在对数据无任何事先了解的情况下提取出其中的特征。而对于隐变量错综复杂的交通预测问题，深度学习对数据特征的敏感性吸引越来越多的研究使用它作为预测算法的核心而卷积神经网络（</w:t>
       </w:r>
       <w:r>
         <w:rPr>
@@ -487,7 +471,7 @@
         <w:ind w:firstLine="360"/>
         <w:jc w:val="center"/>
         <w:rPr>
-          <w:rFonts w:ascii="宋体" w:eastAsia="宋体" w:hAnsi="宋体" w:cs="JetBrains Mono" w:hint="eastAsia"/>
+          <w:rFonts w:ascii="宋体" w:eastAsia="宋体" w:hAnsi="宋体" w:cs="JetBrains Mono"/>
           <w:i/>
           <w:szCs w:val="21"/>
         </w:rPr>
@@ -592,23 +576,7 @@
           <w:rFonts w:ascii="宋体" w:eastAsia="宋体" w:hAnsi="宋体" w:cs="JetBrains Mono"/>
           <w:szCs w:val="21"/>
         </w:rPr>
-        <w:t>在本研究中，我们对</w:t>
-      </w:r>
-      <w:proofErr w:type="gramStart"/>
-      <w:r>
-        <w:rPr>
-          <w:rFonts w:ascii="宋体" w:eastAsia="宋体" w:hAnsi="宋体" w:cs="JetBrains Mono"/>
-          <w:szCs w:val="21"/>
-        </w:rPr>
-        <w:t>短期大</w:t>
-      </w:r>
-      <w:proofErr w:type="gramEnd"/>
-      <w:r>
-        <w:rPr>
-          <w:rFonts w:ascii="宋体" w:eastAsia="宋体" w:hAnsi="宋体" w:cs="JetBrains Mono"/>
-          <w:szCs w:val="21"/>
-        </w:rPr>
-        <w:t>范围交通拥堵预测问题的定义如下：给定一个地图网格和一个网格速度的序列{</w:t>
+        <w:t>在本研究中，我们对短期大范围交通拥堵预测问题的定义如下：给定一个地图网格和一个网格速度的序列{</w:t>
       </w:r>
       <m:oMath>
         <m:sSub>
@@ -752,32 +720,16 @@
         <w:spacing w:beforeLines="50" w:before="156" w:afterLines="50" w:after="156"/>
         <w:ind w:firstLine="420"/>
         <w:rPr>
-          <w:rFonts w:ascii="宋体" w:eastAsia="宋体" w:hAnsi="宋体" w:cs="JetBrains Mono" w:hint="eastAsia"/>
-          <w:szCs w:val="21"/>
-        </w:rPr>
-      </w:pPr>
-      <w:r>
-        <w:rPr>
-          <w:rFonts w:ascii="宋体" w:eastAsia="宋体" w:hAnsi="宋体" w:cs="JetBrains Mono"/>
-          <w:szCs w:val="21"/>
-        </w:rPr>
-        <w:t>本研究所用的数据来自于滴滴盖亚计划的开源数据，内容是2016年11月成都市中心的所有</w:t>
-      </w:r>
-      <w:proofErr w:type="gramStart"/>
-      <w:r>
-        <w:rPr>
-          <w:rFonts w:ascii="宋体" w:eastAsia="宋体" w:hAnsi="宋体" w:cs="JetBrains Mono"/>
-          <w:szCs w:val="21"/>
-        </w:rPr>
-        <w:t>网约车订单</w:t>
-      </w:r>
-      <w:proofErr w:type="gramEnd"/>
-      <w:r>
-        <w:rPr>
-          <w:rFonts w:ascii="宋体" w:eastAsia="宋体" w:hAnsi="宋体" w:cs="JetBrains Mono"/>
-          <w:szCs w:val="21"/>
-        </w:rPr>
-        <w:t>数据。原始数据的样式如图[]所示，</w:t>
+          <w:rFonts w:ascii="宋体" w:eastAsia="宋体" w:hAnsi="宋体" w:cs="JetBrains Mono"/>
+          <w:szCs w:val="21"/>
+        </w:rPr>
+      </w:pPr>
+      <w:r>
+        <w:rPr>
+          <w:rFonts w:ascii="宋体" w:eastAsia="宋体" w:hAnsi="宋体" w:cs="JetBrains Mono"/>
+          <w:szCs w:val="21"/>
+        </w:rPr>
+        <w:t>本研究所用的数据来自于滴滴盖亚计划的开源数据，内容是2016年11月成都市中心的所有网约车订单数据。原始数据的样式如图[]所示，</w:t>
       </w:r>
       <w:r>
         <w:rPr>
@@ -786,37 +738,12 @@
         </w:rPr>
         <w:t>各列从左到右分别记录行数、</w:t>
       </w:r>
-      <w:proofErr w:type="gramStart"/>
-      <w:r>
-        <w:rPr>
-          <w:rFonts w:ascii="宋体" w:eastAsia="宋体" w:hAnsi="宋体" w:cs="JetBrains Mono"/>
-          <w:szCs w:val="21"/>
-        </w:rPr>
-        <w:t>网约车的</w:t>
-      </w:r>
-      <w:proofErr w:type="gramEnd"/>
-      <w:r>
-        <w:rPr>
-          <w:rFonts w:ascii="宋体" w:eastAsia="宋体" w:hAnsi="宋体" w:cs="JetBrains Mono"/>
-          <w:szCs w:val="21"/>
-        </w:rPr>
-        <w:t>司机ID，订单ID，Unix时间戳，</w:t>
-      </w:r>
-      <w:proofErr w:type="gramStart"/>
-      <w:r>
-        <w:rPr>
-          <w:rFonts w:ascii="宋体" w:eastAsia="宋体" w:hAnsi="宋体" w:cs="JetBrains Mono"/>
-          <w:szCs w:val="21"/>
-        </w:rPr>
-        <w:t>网约车在</w:t>
-      </w:r>
-      <w:proofErr w:type="gramEnd"/>
-      <w:r>
-        <w:rPr>
-          <w:rFonts w:ascii="宋体" w:eastAsia="宋体" w:hAnsi="宋体" w:cs="JetBrains Mono"/>
-          <w:szCs w:val="21"/>
-        </w:rPr>
-        <w:t>GCJ-02坐标系下的经度、维度</w:t>
+      <w:r>
+        <w:rPr>
+          <w:rFonts w:ascii="宋体" w:eastAsia="宋体" w:hAnsi="宋体" w:cs="JetBrains Mono"/>
+          <w:szCs w:val="21"/>
+        </w:rPr>
+        <w:t>网约车的司机ID，订单ID，Unix时间戳，网约车在GCJ-02坐标系下的经度、维度</w:t>
       </w:r>
       <w:r>
         <w:rPr>
@@ -903,7 +830,7 @@
         <w:spacing w:beforeLines="50" w:before="156" w:afterLines="50" w:after="156"/>
         <w:jc w:val="center"/>
         <w:rPr>
-          <w:rFonts w:ascii="宋体" w:eastAsia="宋体" w:hAnsi="宋体" w:cs="JetBrains Mono" w:hint="eastAsia"/>
+          <w:rFonts w:ascii="宋体" w:eastAsia="宋体" w:hAnsi="宋体" w:cs="JetBrains Mono"/>
           <w:szCs w:val="21"/>
         </w:rPr>
       </w:pPr>
@@ -926,17 +853,8 @@
           <w:rFonts w:ascii="宋体" w:eastAsia="宋体" w:hAnsi="宋体" w:cs="JetBrains Mono" w:hint="eastAsia"/>
           <w:szCs w:val="21"/>
         </w:rPr>
-        <w:t>滴滴</w:t>
-      </w:r>
-      <w:proofErr w:type="gramStart"/>
-      <w:r>
-        <w:rPr>
-          <w:rFonts w:ascii="宋体" w:eastAsia="宋体" w:hAnsi="宋体" w:cs="JetBrains Mono" w:hint="eastAsia"/>
-          <w:szCs w:val="21"/>
-        </w:rPr>
-        <w:t>网约车数据格式</w:t>
-      </w:r>
-      <w:proofErr w:type="gramEnd"/>
+        <w:t>滴滴网约车数据格式</w:t>
+      </w:r>
     </w:p>
     <w:p>
       <w:pPr>
@@ -993,23 +911,7 @@
           <w:rFonts w:ascii="宋体" w:eastAsia="宋体" w:hAnsi="宋体" w:cs="JetBrains Mono" w:hint="eastAsia"/>
           <w:szCs w:val="21"/>
         </w:rPr>
-        <w:t>原数据中</w:t>
-      </w:r>
-      <w:proofErr w:type="gramStart"/>
-      <w:r>
-        <w:rPr>
-          <w:rFonts w:ascii="宋体" w:eastAsia="宋体" w:hAnsi="宋体" w:cs="JetBrains Mono" w:hint="eastAsia"/>
-          <w:szCs w:val="21"/>
-        </w:rPr>
-        <w:t>网约车位置</w:t>
-      </w:r>
-      <w:proofErr w:type="gramEnd"/>
-      <w:r>
-        <w:rPr>
-          <w:rFonts w:ascii="宋体" w:eastAsia="宋体" w:hAnsi="宋体" w:cs="JetBrains Mono" w:hint="eastAsia"/>
-          <w:szCs w:val="21"/>
-        </w:rPr>
-        <w:t>采用的坐标系是国内的G</w:t>
+        <w:t>原数据中网约车位置采用的坐标系是国内的G</w:t>
       </w:r>
       <w:r>
         <w:rPr>
@@ -1082,23 +984,7 @@
           <w:rFonts w:ascii="宋体" w:eastAsia="宋体" w:hAnsi="宋体" w:cs="JetBrains Mono" w:hint="eastAsia"/>
           <w:szCs w:val="21"/>
         </w:rPr>
-        <w:t>数据点归类到棋盘状的栅格中。对于</w:t>
-      </w:r>
-      <w:proofErr w:type="gramStart"/>
-      <w:r>
-        <w:rPr>
-          <w:rFonts w:ascii="宋体" w:eastAsia="宋体" w:hAnsi="宋体" w:cs="JetBrains Mono" w:hint="eastAsia"/>
-          <w:szCs w:val="21"/>
-        </w:rPr>
-        <w:t>网约车轨迹</w:t>
-      </w:r>
-      <w:proofErr w:type="gramEnd"/>
-      <w:r>
-        <w:rPr>
-          <w:rFonts w:ascii="宋体" w:eastAsia="宋体" w:hAnsi="宋体" w:cs="JetBrains Mono" w:hint="eastAsia"/>
-          <w:szCs w:val="21"/>
-        </w:rPr>
-        <w:t>数据而言，原本的轨迹也随之被栅格化为网格的序列</w:t>
+        <w:t>数据点归类到棋盘状的栅格中。对于网约车轨迹数据而言，原本的轨迹也随之被栅格化为网格的序列</w:t>
       </w:r>
       <w:r>
         <w:rPr>
@@ -1301,23 +1187,7 @@
           <w:rFonts w:ascii="宋体" w:eastAsia="宋体" w:hAnsi="宋体" w:cs="JetBrains Mono" w:hint="eastAsia"/>
           <w:szCs w:val="21"/>
         </w:rPr>
-        <w:t>每个网格中每个</w:t>
-      </w:r>
-      <w:proofErr w:type="gramStart"/>
-      <w:r>
-        <w:rPr>
-          <w:rFonts w:ascii="宋体" w:eastAsia="宋体" w:hAnsi="宋体" w:cs="JetBrains Mono" w:hint="eastAsia"/>
-          <w:szCs w:val="21"/>
-        </w:rPr>
-        <w:t>网约车的</w:t>
-      </w:r>
-      <w:proofErr w:type="gramEnd"/>
-      <w:r>
-        <w:rPr>
-          <w:rFonts w:ascii="宋体" w:eastAsia="宋体" w:hAnsi="宋体" w:cs="JetBrains Mono" w:hint="eastAsia"/>
-          <w:szCs w:val="21"/>
-        </w:rPr>
-        <w:t>瞬时速度</w:t>
+        <w:t>每个网格中每个网约车的瞬时速度</w:t>
       </w:r>
       <w:r>
         <w:rPr>
@@ -1489,7 +1359,7 @@
         <w:ind w:firstLine="420"/>
         <w:jc w:val="center"/>
         <w:rPr>
-          <w:rFonts w:ascii="宋体" w:eastAsia="宋体" w:hAnsi="宋体" w:cs="JetBrains Mono" w:hint="eastAsia"/>
+          <w:rFonts w:ascii="宋体" w:eastAsia="宋体" w:hAnsi="宋体" w:cs="JetBrains Mono"/>
           <w:szCs w:val="21"/>
         </w:rPr>
       </w:pPr>
@@ -1589,7 +1459,7 @@
         <w:spacing w:beforeLines="50" w:before="156" w:afterLines="50" w:after="156"/>
         <w:ind w:left="420" w:firstLine="420"/>
         <w:rPr>
-          <w:rFonts w:ascii="宋体" w:eastAsia="宋体" w:hAnsi="宋体" w:cs="JetBrains Mono" w:hint="eastAsia"/>
+          <w:rFonts w:ascii="宋体" w:eastAsia="宋体" w:hAnsi="宋体" w:cs="JetBrains Mono"/>
           <w:szCs w:val="21"/>
         </w:rPr>
       </w:pPr>
@@ -1815,7 +1685,7 @@
         <w:ind w:left="420" w:firstLine="420"/>
         <w:jc w:val="center"/>
         <w:rPr>
-          <w:rFonts w:ascii="宋体" w:eastAsia="宋体" w:hAnsi="宋体" w:cs="JetBrains Mono" w:hint="eastAsia"/>
+          <w:rFonts w:ascii="宋体" w:eastAsia="宋体" w:hAnsi="宋体" w:cs="JetBrains Mono"/>
           <w:szCs w:val="21"/>
         </w:rPr>
       </w:pPr>
@@ -1953,23 +1823,7 @@
           <w:rFonts w:ascii="宋体" w:eastAsia="宋体" w:hAnsi="宋体" w:cs="JetBrains Mono"/>
           <w:szCs w:val="21"/>
         </w:rPr>
-        <w:t>CNN是受到生物学概念“感受野”的启发而提出的。生物学中，一个视神经的“感受野”指的是视网膜上能够激活该神经元的区域。CNN常用于处理二维的网格数据，但是只要合理地重构数据，高维数</w:t>
-      </w:r>
-      <w:proofErr w:type="gramStart"/>
-      <w:r>
-        <w:rPr>
-          <w:rFonts w:ascii="宋体" w:eastAsia="宋体" w:hAnsi="宋体" w:cs="JetBrains Mono"/>
-          <w:szCs w:val="21"/>
-        </w:rPr>
-        <w:t>据同样</w:t>
-      </w:r>
-      <w:proofErr w:type="gramEnd"/>
-      <w:r>
-        <w:rPr>
-          <w:rFonts w:ascii="宋体" w:eastAsia="宋体" w:hAnsi="宋体" w:cs="JetBrains Mono"/>
-          <w:szCs w:val="21"/>
-        </w:rPr>
-        <w:t>可以输入CNN进行分析。CNN在捕捉二维数据的局部特征上具有巨大的优势。在本项目中，整个交通网络在同一时刻的数据即可视为一个二维的速度矩阵，适合作为CNN的处理对象。</w:t>
+        <w:t>CNN是受到生物学概念“感受野”的启发而提出的。生物学中，一个视神经的“感受野”指的是视网膜上能够激活该神经元的区域。CNN常用于处理二维的网格数据，但是只要合理地重构数据，高维数据同样可以输入CNN进行分析。CNN在捕捉二维数据的局部特征上具有巨大的优势。在本项目中，整个交通网络在同一时刻的数据即可视为一个二维的速度矩阵，适合作为CNN的处理对象。</w:t>
       </w:r>
     </w:p>
     <w:p>
@@ -2017,23 +1871,7 @@
           <w:rFonts w:ascii="宋体" w:eastAsia="宋体" w:hAnsi="宋体" w:cs="JetBrains Mono"/>
           <w:szCs w:val="21"/>
         </w:rPr>
-        <w:t>考虑到交通数据的邻域连贯性和周期性，我们采用数据裁剪</w:t>
-      </w:r>
-      <w:proofErr w:type="gramStart"/>
-      <w:r>
-        <w:rPr>
-          <w:rFonts w:ascii="宋体" w:eastAsia="宋体" w:hAnsi="宋体" w:cs="JetBrains Mono"/>
-          <w:szCs w:val="21"/>
-        </w:rPr>
-        <w:t>来结合</w:t>
-      </w:r>
-      <w:proofErr w:type="gramEnd"/>
-      <w:r>
-        <w:rPr>
-          <w:rFonts w:ascii="宋体" w:eastAsia="宋体" w:hAnsi="宋体" w:cs="JetBrains Mono"/>
-          <w:szCs w:val="21"/>
-        </w:rPr>
-        <w:t>各个网格与它们空间上的邻域的数据；同时，每一个时刻的速度矩阵都会和与它在时间上相邻的速度矩阵从多个通道同时送入CNN进行处理，从而使CNN捕捉到数据在时空上的连贯性和周期性。</w:t>
+        <w:t>考虑到交通数据的邻域连贯性和周期性，我们采用数据裁剪来结合各个网格与它们空间上的邻域的数据；同时，每一个时刻的速度矩阵都会和与它在时间上相邻的速度矩阵从多个通道同时送入CNN进行处理，从而使CNN捕捉到数据在时空上的连贯性和周期性。</w:t>
       </w:r>
     </w:p>
     <w:p>
@@ -2124,23 +1962,7 @@
           <w:rFonts w:ascii="宋体" w:eastAsia="宋体" w:hAnsi="宋体" w:cs="JetBrains Mono"/>
           <w:szCs w:val="21"/>
         </w:rPr>
-        <w:t>对于</w:t>
-      </w:r>
-      <w:proofErr w:type="gramStart"/>
-      <w:r>
-        <w:rPr>
-          <w:rFonts w:ascii="宋体" w:eastAsia="宋体" w:hAnsi="宋体" w:cs="JetBrains Mono"/>
-          <w:szCs w:val="21"/>
-        </w:rPr>
-        <w:t>待预测</w:t>
-      </w:r>
-      <w:proofErr w:type="gramEnd"/>
-      <w:r>
-        <w:rPr>
-          <w:rFonts w:ascii="宋体" w:eastAsia="宋体" w:hAnsi="宋体" w:cs="JetBrains Mono"/>
-          <w:szCs w:val="21"/>
-        </w:rPr>
-        <w:t>时刻t，我们选取了其过去一、二、三天（t-24, t-48, t-72）和过去一、二、三小时（t-1, t-2, t-3）的速度网格作为输入的6个通道，并将数据整理成标准输入格式：样本×通道×宽×高。</w:t>
+        <w:t>对于待预测时刻t，我们选取了其过去一、二、三天（t-24, t-48, t-72）和过去一、二、三小时（t-1, t-2, t-3）的速度网格作为输入的6个通道，并将数据整理成标准输入格式：样本×通道×宽×高。</w:t>
       </w:r>
     </w:p>
     <w:p>
@@ -2287,7 +2109,21 @@
           <w:rFonts w:ascii="宋体" w:eastAsia="宋体" w:hAnsi="宋体" w:cs="JetBrains Mono"/>
           <w:szCs w:val="21"/>
         </w:rPr>
-        <w:t>3.5 优化算法和目标函数</w:t>
+        <w:t>3.5 优化算法</w:t>
+      </w:r>
+      <w:r>
+        <w:rPr>
+          <w:rFonts w:ascii="宋体" w:eastAsia="宋体" w:hAnsi="宋体" w:cs="JetBrains Mono" w:hint="eastAsia"/>
+          <w:szCs w:val="21"/>
+        </w:rPr>
+        <w:t>、超参数</w:t>
+      </w:r>
+      <w:r>
+        <w:rPr>
+          <w:rFonts w:ascii="宋体" w:eastAsia="宋体" w:hAnsi="宋体" w:cs="JetBrains Mono"/>
+          <w:szCs w:val="21"/>
+        </w:rPr>
+        <w:t>和目标函数</w:t>
       </w:r>
     </w:p>
     <w:p>
@@ -2302,26 +2138,143 @@
       </w:pPr>
       <w:r>
         <w:rPr>
-          <w:rFonts w:ascii="宋体" w:eastAsia="宋体" w:hAnsi="宋体" w:cs="JetBrains Mono"/>
-          <w:szCs w:val="21"/>
-        </w:rPr>
-        <w:t>模型使用Adam优化器进行优化，学习</w:t>
-      </w:r>
-      <w:proofErr w:type="gramStart"/>
-      <w:r>
-        <w:rPr>
-          <w:rFonts w:ascii="宋体" w:eastAsia="宋体" w:hAnsi="宋体" w:cs="JetBrains Mono"/>
-          <w:szCs w:val="21"/>
-        </w:rPr>
-        <w:t>率设置</w:t>
-      </w:r>
-      <w:proofErr w:type="gramEnd"/>
-      <w:r>
-        <w:rPr>
-          <w:rFonts w:ascii="宋体" w:eastAsia="宋体" w:hAnsi="宋体" w:cs="JetBrains Mono"/>
-          <w:szCs w:val="21"/>
-        </w:rPr>
-        <w:t>为0.0004，并采用预测值与观测值之间的均方误差作为目标函数，即</w:t>
+          <w:rFonts w:ascii="宋体" w:eastAsia="宋体" w:hAnsi="宋体" w:cs="JetBrains Mono" w:hint="eastAsia"/>
+          <w:szCs w:val="21"/>
+        </w:rPr>
+        <w:t>经过多次实验比对，最终</w:t>
+      </w:r>
+      <w:r>
+        <w:rPr>
+          <w:rFonts w:ascii="宋体" w:eastAsia="宋体" w:hAnsi="宋体" w:cs="JetBrains Mono"/>
+          <w:szCs w:val="21"/>
+        </w:rPr>
+        <w:t>模型</w:t>
+      </w:r>
+      <w:r>
+        <w:rPr>
+          <w:rFonts w:ascii="宋体" w:eastAsia="宋体" w:hAnsi="宋体" w:cs="JetBrains Mono" w:hint="eastAsia"/>
+          <w:szCs w:val="21"/>
+        </w:rPr>
+        <w:t>选择采</w:t>
+      </w:r>
+      <w:r>
+        <w:rPr>
+          <w:rFonts w:ascii="宋体" w:eastAsia="宋体" w:hAnsi="宋体" w:cs="JetBrains Mono"/>
+          <w:szCs w:val="21"/>
+        </w:rPr>
+        <w:t>用Adam优化器进行优化</w:t>
+      </w:r>
+      <w:r>
+        <w:rPr>
+          <w:rFonts w:ascii="宋体" w:eastAsia="宋体" w:hAnsi="宋体" w:cs="JetBrains Mono" w:hint="eastAsia"/>
+          <w:szCs w:val="21"/>
+        </w:rPr>
+        <w:t>，</w:t>
+      </w:r>
+      <w:r>
+        <w:rPr>
+          <w:rFonts w:ascii="宋体" w:eastAsia="宋体" w:hAnsi="宋体" w:cs="JetBrains Mono"/>
+          <w:szCs w:val="21"/>
+        </w:rPr>
+        <w:t>学习率设置为0.0004，</w:t>
+      </w:r>
+      <w:r>
+        <w:rPr>
+          <w:rFonts w:ascii="宋体" w:eastAsia="宋体" w:hAnsi="宋体" w:cs="JetBrains Mono" w:hint="eastAsia"/>
+          <w:szCs w:val="21"/>
+        </w:rPr>
+        <w:t>L</w:t>
+      </w:r>
+      <w:r>
+        <w:rPr>
+          <w:rFonts w:ascii="宋体" w:eastAsia="宋体" w:hAnsi="宋体" w:cs="JetBrains Mono"/>
+          <w:szCs w:val="21"/>
+        </w:rPr>
+        <w:t>2</w:t>
+      </w:r>
+      <w:r>
+        <w:rPr>
+          <w:rFonts w:ascii="宋体" w:eastAsia="宋体" w:hAnsi="宋体" w:cs="JetBrains Mono" w:hint="eastAsia"/>
+          <w:szCs w:val="21"/>
+        </w:rPr>
+        <w:t>正则化参数设置为0</w:t>
+      </w:r>
+      <w:r>
+        <w:rPr>
+          <w:rFonts w:ascii="宋体" w:eastAsia="宋体" w:hAnsi="宋体" w:cs="JetBrains Mono"/>
+          <w:szCs w:val="21"/>
+        </w:rPr>
+        <w:t>.001</w:t>
+      </w:r>
+      <w:r>
+        <w:rPr>
+          <w:rFonts w:ascii="宋体" w:eastAsia="宋体" w:hAnsi="宋体" w:cs="JetBrains Mono" w:hint="eastAsia"/>
+          <w:szCs w:val="21"/>
+        </w:rPr>
+        <w:t>，批尺寸设置为3</w:t>
+      </w:r>
+      <w:r>
+        <w:rPr>
+          <w:rFonts w:ascii="宋体" w:eastAsia="宋体" w:hAnsi="宋体" w:cs="JetBrains Mono"/>
+          <w:szCs w:val="21"/>
+        </w:rPr>
+        <w:t>2</w:t>
+      </w:r>
+      <w:r>
+        <w:rPr>
+          <w:rFonts w:ascii="宋体" w:eastAsia="宋体" w:hAnsi="宋体" w:cs="JetBrains Mono" w:hint="eastAsia"/>
+          <w:szCs w:val="21"/>
+        </w:rPr>
+        <w:t>。我们选择前2</w:t>
+      </w:r>
+      <w:r>
+        <w:rPr>
+          <w:rFonts w:ascii="宋体" w:eastAsia="宋体" w:hAnsi="宋体" w:cs="JetBrains Mono"/>
+          <w:szCs w:val="21"/>
+        </w:rPr>
+        <w:t>9</w:t>
+      </w:r>
+      <w:r>
+        <w:rPr>
+          <w:rFonts w:ascii="宋体" w:eastAsia="宋体" w:hAnsi="宋体" w:cs="JetBrains Mono" w:hint="eastAsia"/>
+          <w:szCs w:val="21"/>
+        </w:rPr>
+        <w:t>天的</w:t>
+      </w:r>
+      <w:r>
+        <w:rPr>
+          <w:rFonts w:ascii="宋体" w:eastAsia="宋体" w:hAnsi="宋体" w:cs="JetBrains Mono" w:hint="eastAsia"/>
+          <w:szCs w:val="21"/>
+        </w:rPr>
+        <w:t>数据作为训练集，其中2</w:t>
+      </w:r>
+      <w:r>
+        <w:rPr>
+          <w:rFonts w:ascii="宋体" w:eastAsia="宋体" w:hAnsi="宋体" w:cs="JetBrains Mono"/>
+          <w:szCs w:val="21"/>
+        </w:rPr>
+        <w:t>0</w:t>
+      </w:r>
+      <w:r>
+        <w:rPr>
+          <w:rFonts w:ascii="宋体" w:eastAsia="宋体" w:hAnsi="宋体" w:cs="JetBrains Mono" w:hint="eastAsia"/>
+          <w:szCs w:val="21"/>
+        </w:rPr>
+        <w:t>%被作为验证集，用于早停策略的执行，避免模型的严重过拟合。</w:t>
+      </w:r>
+      <w:r>
+        <w:rPr>
+          <w:rFonts w:ascii="宋体" w:eastAsia="宋体" w:hAnsi="宋体" w:cs="JetBrains Mono" w:hint="eastAsia"/>
+          <w:szCs w:val="21"/>
+        </w:rPr>
+        <w:t>目标函数</w:t>
+      </w:r>
+      <w:r>
+        <w:rPr>
+          <w:rFonts w:ascii="宋体" w:eastAsia="宋体" w:hAnsi="宋体" w:cs="JetBrains Mono"/>
+          <w:szCs w:val="21"/>
+        </w:rPr>
+        <w:t>采用预测值与观测值之间的均方误差作，即</w:t>
       </w:r>
     </w:p>
     <w:p>
@@ -2568,7 +2521,7 @@
         <w:spacing w:beforeLines="50" w:before="156" w:afterLines="50" w:after="156"/>
         <w:ind w:firstLineChars="0"/>
         <w:rPr>
-          <w:rFonts w:ascii="宋体" w:eastAsia="宋体" w:hAnsi="宋体" w:cs="JetBrains Mono" w:hint="eastAsia"/>
+          <w:rFonts w:ascii="宋体" w:eastAsia="宋体" w:hAnsi="宋体" w:cs="JetBrains Mono"/>
           <w:szCs w:val="21"/>
         </w:rPr>
       </w:pPr>
@@ -2594,6 +2547,14 @@
           <w:szCs w:val="21"/>
         </w:rPr>
       </w:pPr>
+      <w:r>
+        <w:rPr>
+          <w:rFonts w:ascii="宋体" w:eastAsia="宋体" w:hAnsi="宋体" w:cs="JetBrains Mono" w:hint="eastAsia"/>
+          <w:szCs w:val="21"/>
+        </w:rPr>
+        <w:lastRenderedPageBreak/>
+        <w:t>研究结果及讨论</w:t>
+      </w:r>
     </w:p>
     <w:p>
       <w:pPr>
@@ -2608,18 +2569,28 @@
     </w:p>
     <w:p>
       <w:pPr>
-        <w:spacing w:beforeLines="50" w:before="156" w:afterLines="50" w:after="156"/>
-        <w:rPr>
-          <w:rFonts w:ascii="宋体" w:eastAsia="宋体" w:hAnsi="宋体" w:cs="JetBrains Mono"/>
-          <w:szCs w:val="21"/>
-        </w:rPr>
-      </w:pPr>
-      <w:r>
-        <w:rPr>
-          <w:rFonts w:ascii="宋体" w:eastAsia="宋体" w:hAnsi="宋体" w:cs="JetBrains Mono" w:hint="eastAsia"/>
-          <w:szCs w:val="21"/>
-        </w:rPr>
-        <w:lastRenderedPageBreak/>
+        <w:pStyle w:val="a7"/>
+        <w:spacing w:beforeLines="50" w:before="156" w:afterLines="50" w:after="156"/>
+        <w:ind w:firstLineChars="0"/>
+        <w:rPr>
+          <w:rFonts w:ascii="宋体" w:eastAsia="宋体" w:hAnsi="宋体" w:cs="JetBrains Mono"/>
+          <w:szCs w:val="21"/>
+        </w:rPr>
+      </w:pPr>
+    </w:p>
+    <w:p>
+      <w:pPr>
+        <w:spacing w:beforeLines="50" w:before="156" w:afterLines="50" w:after="156"/>
+        <w:rPr>
+          <w:rFonts w:ascii="宋体" w:eastAsia="宋体" w:hAnsi="宋体" w:cs="JetBrains Mono"/>
+          <w:szCs w:val="21"/>
+        </w:rPr>
+      </w:pPr>
+      <w:r>
+        <w:rPr>
+          <w:rFonts w:ascii="宋体" w:eastAsia="宋体" w:hAnsi="宋体" w:cs="JetBrains Mono" w:hint="eastAsia"/>
+          <w:szCs w:val="21"/>
+        </w:rPr>
         <w:t>参考文献</w:t>
       </w:r>
     </w:p>
@@ -2627,7 +2598,7 @@
       <w:pPr>
         <w:spacing w:beforeLines="50" w:before="156" w:afterLines="50" w:after="156"/>
         <w:rPr>
-          <w:rFonts w:ascii="宋体" w:eastAsia="宋体" w:hAnsi="宋体" w:cs="JetBrains Mono" w:hint="eastAsia"/>
+          <w:rFonts w:ascii="宋体" w:eastAsia="宋体" w:hAnsi="宋体" w:cs="JetBrains Mono"/>
           <w:szCs w:val="21"/>
         </w:rPr>
       </w:pPr>
@@ -2820,7 +2791,7 @@
         <w:spacing w:beforeLines="50" w:before="156" w:afterLines="50" w:after="156"/>
         <w:ind w:firstLineChars="0"/>
         <w:rPr>
-          <w:rFonts w:ascii="宋体" w:eastAsia="宋体" w:hAnsi="宋体" w:cs="JetBrains Mono" w:hint="eastAsia"/>
+          <w:rFonts w:ascii="宋体" w:eastAsia="宋体" w:hAnsi="宋体" w:cs="JetBrains Mono"/>
           <w:szCs w:val="21"/>
         </w:rPr>
       </w:pPr>
@@ -3777,27 +3748,27 @@
 </file>
 
 <file path=customXml/item1.xml><?xml version="1.0" encoding="utf-8"?>
+<b:Sources xmlns:b="http://schemas.openxmlformats.org/officeDocument/2006/bibliography" xmlns="http://schemas.openxmlformats.org/officeDocument/2006/bibliography" SelectedStyle="\APASixthEditionOfficeOnline.xsl" StyleName="APA" Version="6"/>
+</file>
+
+<file path=customXml/item2.xml><?xml version="1.0" encoding="utf-8"?>
 <s:customData xmlns="http://www.wps.cn/officeDocument/2013/wpsCustomData" xmlns:s="http://www.wps.cn/officeDocument/2013/wpsCustomData">
   <customSectProps/>
 </s:customData>
 </file>
 
-<file path=customXml/item2.xml><?xml version="1.0" encoding="utf-8"?>
-<b:Sources xmlns:b="http://schemas.openxmlformats.org/officeDocument/2006/bibliography" xmlns="http://schemas.openxmlformats.org/officeDocument/2006/bibliography" SelectedStyle="\APASixthEditionOfficeOnline.xsl" StyleName="APA" Version="6"/>
+<file path=customXml/itemProps1.xml><?xml version="1.0" encoding="utf-8"?>
+<ds:datastoreItem xmlns:ds="http://schemas.openxmlformats.org/officeDocument/2006/customXml" ds:itemID="{2BB90E1F-B2F3-4466-9945-0F5F53538E95}">
+  <ds:schemaRefs>
+    <ds:schemaRef ds:uri="http://schemas.openxmlformats.org/officeDocument/2006/bibliography"/>
+  </ds:schemaRefs>
+</ds:datastoreItem>
 </file>
 
-<file path=customXml/itemProps1.xml><?xml version="1.0" encoding="utf-8"?>
+<file path=customXml/itemProps2.xml><?xml version="1.0" encoding="utf-8"?>
 <ds:datastoreItem xmlns:ds="http://schemas.openxmlformats.org/officeDocument/2006/customXml" ds:itemID="{B1977F7D-205B-4081-913C-38D41E755F92}">
   <ds:schemaRefs>
     <ds:schemaRef ds:uri="http://www.wps.cn/officeDocument/2013/wpsCustomData"/>
   </ds:schemaRefs>
 </ds:datastoreItem>
-</file>
-
-<file path=customXml/itemProps2.xml><?xml version="1.0" encoding="utf-8"?>
-<ds:datastoreItem xmlns:ds="http://schemas.openxmlformats.org/officeDocument/2006/customXml" ds:itemID="{2BB90E1F-B2F3-4466-9945-0F5F53538E95}">
-  <ds:schemaRefs>
-    <ds:schemaRef ds:uri="http://schemas.openxmlformats.org/officeDocument/2006/bibliography"/>
-  </ds:schemaRefs>
-</ds:datastoreItem>
 </file>
</xml_diff>